<commit_message>
Alterações na Documetação e Prototipação
</commit_message>
<xml_diff>
--- a/Documento de Especificação Suplementar.docx
+++ b/Documento de Especificação Suplementar.docx
@@ -2,6 +2,149 @@
 <file path=word/document.xml><?xml version="1.0" encoding="utf-8"?>
 <w:document xmlns:wpc="http://schemas.microsoft.com/office/word/2010/wordprocessingCanvas" xmlns:mc="http://schemas.openxmlformats.org/markup-compatibility/2006" xmlns:o="urn:schemas-microsoft-com:office:office" xmlns:r="http://schemas.openxmlformats.org/officeDocument/2006/relationships" xmlns:m="http://schemas.openxmlformats.org/officeDocument/2006/math" xmlns:v="urn:schemas-microsoft-com:vml" xmlns:wp14="http://schemas.microsoft.com/office/word/2010/wordprocessingDrawing" xmlns:wp="http://schemas.openxmlformats.org/drawingml/2006/wordprocessingDrawing" xmlns:w10="urn:schemas-microsoft-com:office:word" xmlns:w="http://schemas.openxmlformats.org/wordprocessingml/2006/main" xmlns:w14="http://schemas.microsoft.com/office/word/2010/wordml" xmlns:wpg="http://schemas.microsoft.com/office/word/2010/wordprocessingGroup" xmlns:wpi="http://schemas.microsoft.com/office/word/2010/wordprocessingInk" xmlns:wne="http://schemas.microsoft.com/office/word/2006/wordml" xmlns:wps="http://schemas.microsoft.com/office/word/2010/wordprocessingShape" mc:Ignorable="w14 wp14">
   <w:body>
+    <w:p>
+      <w:pPr>
+        <w:jc w:val="center"/>
+        <w:rPr>
+          <w:sz w:val="32"/>
+          <w:szCs w:val="32"/>
+        </w:rPr>
+      </w:pPr>
+      <w:r>
+        <w:rPr>
+          <w:sz w:val="32"/>
+          <w:szCs w:val="32"/>
+        </w:rPr>
+        <w:t>Universidade Estadual de Campinas – UNICAMP</w:t>
+      </w:r>
+    </w:p>
+    <w:p>
+      <w:pPr>
+        <w:jc w:val="center"/>
+        <w:rPr>
+          <w:sz w:val="32"/>
+          <w:szCs w:val="32"/>
+        </w:rPr>
+      </w:pPr>
+      <w:r>
+        <w:rPr>
+          <w:sz w:val="32"/>
+          <w:szCs w:val="32"/>
+        </w:rPr>
+        <w:t>Prof. Pedro Ivo Garcia Nunes</w:t>
+      </w:r>
+    </w:p>
+    <w:p>
+      <w:pPr>
+        <w:jc w:val="center"/>
+        <w:rPr>
+          <w:sz w:val="72"/>
+          <w:szCs w:val="72"/>
+        </w:rPr>
+      </w:pPr>
+    </w:p>
+    <w:p>
+      <w:pPr>
+        <w:jc w:val="center"/>
+        <w:rPr>
+          <w:sz w:val="72"/>
+          <w:szCs w:val="72"/>
+        </w:rPr>
+      </w:pPr>
+    </w:p>
+    <w:p>
+      <w:pPr>
+        <w:jc w:val="center"/>
+        <w:rPr>
+          <w:sz w:val="72"/>
+          <w:szCs w:val="72"/>
+        </w:rPr>
+      </w:pPr>
+    </w:p>
+    <w:p>
+      <w:pPr>
+        <w:jc w:val="center"/>
+        <w:rPr>
+          <w:sz w:val="72"/>
+          <w:szCs w:val="72"/>
+        </w:rPr>
+      </w:pPr>
+      <w:r>
+        <w:rPr>
+          <w:sz w:val="72"/>
+          <w:szCs w:val="72"/>
+        </w:rPr>
+        <w:t>Documento de Especificação Suplementar</w:t>
+      </w:r>
+    </w:p>
+    <w:p>
+      <w:pPr>
+        <w:jc w:val="center"/>
+        <w:rPr>
+          <w:sz w:val="32"/>
+          <w:szCs w:val="32"/>
+        </w:rPr>
+      </w:pPr>
+      <w:r>
+        <w:rPr>
+          <w:sz w:val="32"/>
+          <w:szCs w:val="32"/>
+        </w:rPr>
+        <w:t>Calculadora d</w:t>
+      </w:r>
+      <w:bookmarkStart w:id="0" w:name="_GoBack"/>
+      <w:bookmarkEnd w:id="0"/>
+      <w:r>
+        <w:rPr>
+          <w:sz w:val="32"/>
+          <w:szCs w:val="32"/>
+        </w:rPr>
+        <w:t xml:space="preserve">e </w:t>
+      </w:r>
+      <w:proofErr w:type="spellStart"/>
+      <w:r>
+        <w:rPr>
+          <w:sz w:val="32"/>
+          <w:szCs w:val="32"/>
+        </w:rPr>
+        <w:t>Bhaskara</w:t>
+      </w:r>
+      <w:proofErr w:type="spellEnd"/>
+    </w:p>
+    <w:p>
+      <w:pPr>
+        <w:tabs>
+          <w:tab w:val="left" w:pos="0"/>
+          <w:tab w:val="left" w:pos="8505"/>
+        </w:tabs>
+        <w:jc w:val="center"/>
+        <w:rPr>
+          <w:rFonts w:asciiTheme="majorHAnsi" w:hAnsiTheme="majorHAnsi"/>
+          <w:b/>
+          <w:sz w:val="28"/>
+          <w:szCs w:val="28"/>
+        </w:rPr>
+      </w:pPr>
+    </w:p>
+    <w:p>
+      <w:pPr>
+        <w:rPr>
+          <w:rFonts w:asciiTheme="majorHAnsi" w:hAnsiTheme="majorHAnsi"/>
+          <w:b/>
+          <w:sz w:val="28"/>
+          <w:szCs w:val="28"/>
+        </w:rPr>
+      </w:pPr>
+      <w:r>
+        <w:rPr>
+          <w:rFonts w:asciiTheme="majorHAnsi" w:hAnsiTheme="majorHAnsi"/>
+          <w:b/>
+          <w:sz w:val="28"/>
+          <w:szCs w:val="28"/>
+        </w:rPr>
+        <w:br w:type="page"/>
+      </w:r>
+    </w:p>
     <w:p>
       <w:pPr>
         <w:tabs>
@@ -23,6 +166,7 @@
           <w:sz w:val="28"/>
           <w:szCs w:val="28"/>
         </w:rPr>
+        <w:lastRenderedPageBreak/>
         <w:t>Histórico de Revisão</w:t>
       </w:r>
     </w:p>
@@ -255,8 +399,6 @@
               </w:rPr>
               <w:t>tributos;</w:t>
             </w:r>
-            <w:bookmarkStart w:id="0" w:name="_GoBack"/>
-            <w:bookmarkEnd w:id="0"/>
           </w:p>
           <w:p>
             <w:pPr>
@@ -523,10 +665,7 @@
           </w:tcPr>
           <w:p>
             <w:r>
-              <w:t>Deve</w:t>
-            </w:r>
-            <w:r>
-              <w:t xml:space="preserve"> calcular o valor de delta com base nos valores cedidos pelo usuário</w:t>
+              <w:t>Deve calcular o valor de delta com base nos valores cedidos pelo usuário</w:t>
             </w:r>
           </w:p>
         </w:tc>
@@ -590,10 +729,7 @@
           </w:tcPr>
           <w:p>
             <w:r>
-              <w:t xml:space="preserve">Deve </w:t>
-            </w:r>
-            <w:r>
-              <w:t>calcular os valores de X1 e X2 com base nos valores cedidos pelo usuário e no resultado de delta calculado pelo próprio sistema</w:t>
+              <w:t>Deve calcular os valores de X1 e X2 com base nos valores cedidos pelo usuário e no resultado de delta calculado pelo próprio sistema</w:t>
             </w:r>
           </w:p>
         </w:tc>
@@ -661,13 +797,7 @@
           </w:tcPr>
           <w:p>
             <w:r>
-              <w:t>Ao final da oper</w:t>
-            </w:r>
-            <w:r>
-              <w:t>ação Calcular X o sistema deve</w:t>
-            </w:r>
-            <w:r>
-              <w:t xml:space="preserve"> permitir ao usuário recalcular o valor de delta e X cedendo novos valores para A, B e </w:t>
+              <w:t xml:space="preserve">Ao final da operação Calcular X o sistema deve permitir ao usuário recalcular o valor de delta e X cedendo novos valores para A, B e </w:t>
             </w:r>
             <w:proofErr w:type="gramStart"/>
             <w:r>
@@ -750,10 +880,7 @@
           </w:tcPr>
           <w:p>
             <w:r>
-              <w:t>D</w:t>
-            </w:r>
-            <w:r>
-              <w:t xml:space="preserve">eve emitir ajuda ao usuário quando solicitado, para instrui-lo de como encontrar os valões de A, B e C na equação de 2º </w:t>
+              <w:t xml:space="preserve">Deve emitir ajuda ao usuário quando solicitado, para instrui-lo de como encontrar os valões de A, B e C na equação de 2º </w:t>
             </w:r>
             <w:proofErr w:type="gramStart"/>
             <w:r>
@@ -2439,6 +2566,7 @@
       </w:pPr>
     </w:p>
     <w:sectPr>
+      <w:footerReference w:type="default" r:id="rId8"/>
       <w:pgSz w:w="11906" w:h="16838"/>
       <w:pgMar w:top="1417" w:right="1701" w:bottom="1417" w:left="1701" w:header="708" w:footer="708" w:gutter="0"/>
       <w:cols w:space="708"/>
@@ -2446,6 +2574,78 @@
     </w:sectPr>
   </w:body>
 </w:document>
+</file>
+
+<file path=word/endnotes.xml><?xml version="1.0" encoding="utf-8"?>
+<w:endnotes xmlns:wpc="http://schemas.microsoft.com/office/word/2010/wordprocessingCanvas" xmlns:mc="http://schemas.openxmlformats.org/markup-compatibility/2006" xmlns:o="urn:schemas-microsoft-com:office:office" xmlns:r="http://schemas.openxmlformats.org/officeDocument/2006/relationships" xmlns:m="http://schemas.openxmlformats.org/officeDocument/2006/math" xmlns:v="urn:schemas-microsoft-com:vml" xmlns:wp14="http://schemas.microsoft.com/office/word/2010/wordprocessingDrawing" xmlns:wp="http://schemas.openxmlformats.org/drawingml/2006/wordprocessingDrawing" xmlns:w10="urn:schemas-microsoft-com:office:word" xmlns:w="http://schemas.openxmlformats.org/wordprocessingml/2006/main" xmlns:w14="http://schemas.microsoft.com/office/word/2010/wordml" xmlns:wpg="http://schemas.microsoft.com/office/word/2010/wordprocessingGroup" xmlns:wpi="http://schemas.microsoft.com/office/word/2010/wordprocessingInk" xmlns:wne="http://schemas.microsoft.com/office/word/2006/wordml" xmlns:wps="http://schemas.microsoft.com/office/word/2010/wordprocessingShape" mc:Ignorable="w14 wp14">
+  <w:endnote w:type="separator" w:id="-1">
+    <w:p>
+      <w:pPr>
+        <w:spacing w:after="0" w:line="240" w:lineRule="auto"/>
+      </w:pPr>
+      <w:r>
+        <w:separator/>
+      </w:r>
+    </w:p>
+  </w:endnote>
+  <w:endnote w:type="continuationSeparator" w:id="0">
+    <w:p>
+      <w:pPr>
+        <w:spacing w:after="0" w:line="240" w:lineRule="auto"/>
+      </w:pPr>
+      <w:r>
+        <w:continuationSeparator/>
+      </w:r>
+    </w:p>
+  </w:endnote>
+</w:endnotes>
+</file>
+
+<file path=word/footer1.xml><?xml version="1.0" encoding="utf-8"?>
+<w:ftr xmlns:wpc="http://schemas.microsoft.com/office/word/2010/wordprocessingCanvas" xmlns:mc="http://schemas.openxmlformats.org/markup-compatibility/2006" xmlns:o="urn:schemas-microsoft-com:office:office" xmlns:r="http://schemas.openxmlformats.org/officeDocument/2006/relationships" xmlns:m="http://schemas.openxmlformats.org/officeDocument/2006/math" xmlns:v="urn:schemas-microsoft-com:vml" xmlns:wp14="http://schemas.microsoft.com/office/word/2010/wordprocessingDrawing" xmlns:wp="http://schemas.openxmlformats.org/drawingml/2006/wordprocessingDrawing" xmlns:w10="urn:schemas-microsoft-com:office:word" xmlns:w="http://schemas.openxmlformats.org/wordprocessingml/2006/main" xmlns:w14="http://schemas.microsoft.com/office/word/2010/wordml" xmlns:wpg="http://schemas.microsoft.com/office/word/2010/wordprocessingGroup" xmlns:wpi="http://schemas.microsoft.com/office/word/2010/wordprocessingInk" xmlns:wne="http://schemas.microsoft.com/office/word/2006/wordml" xmlns:wps="http://schemas.microsoft.com/office/word/2010/wordprocessingShape" mc:Ignorable="w14 wp14">
+  <w:p>
+    <w:pPr>
+      <w:pStyle w:val="Rodap"/>
+      <w:jc w:val="right"/>
+    </w:pPr>
+  </w:p>
+  <w:p>
+    <w:pPr>
+      <w:pStyle w:val="Rodap"/>
+    </w:pPr>
+    <w:r>
+      <w:tab/>
+    </w:r>
+    <w:r>
+      <w:tab/>
+    </w:r>
+  </w:p>
+</w:ftr>
+</file>
+
+<file path=word/footnotes.xml><?xml version="1.0" encoding="utf-8"?>
+<w:footnotes xmlns:wpc="http://schemas.microsoft.com/office/word/2010/wordprocessingCanvas" xmlns:mc="http://schemas.openxmlformats.org/markup-compatibility/2006" xmlns:o="urn:schemas-microsoft-com:office:office" xmlns:r="http://schemas.openxmlformats.org/officeDocument/2006/relationships" xmlns:m="http://schemas.openxmlformats.org/officeDocument/2006/math" xmlns:v="urn:schemas-microsoft-com:vml" xmlns:wp14="http://schemas.microsoft.com/office/word/2010/wordprocessingDrawing" xmlns:wp="http://schemas.openxmlformats.org/drawingml/2006/wordprocessingDrawing" xmlns:w10="urn:schemas-microsoft-com:office:word" xmlns:w="http://schemas.openxmlformats.org/wordprocessingml/2006/main" xmlns:w14="http://schemas.microsoft.com/office/word/2010/wordml" xmlns:wpg="http://schemas.microsoft.com/office/word/2010/wordprocessingGroup" xmlns:wpi="http://schemas.microsoft.com/office/word/2010/wordprocessingInk" xmlns:wne="http://schemas.microsoft.com/office/word/2006/wordml" xmlns:wps="http://schemas.microsoft.com/office/word/2010/wordprocessingShape" mc:Ignorable="w14 wp14">
+  <w:footnote w:type="separator" w:id="-1">
+    <w:p>
+      <w:pPr>
+        <w:spacing w:after="0" w:line="240" w:lineRule="auto"/>
+      </w:pPr>
+      <w:r>
+        <w:separator/>
+      </w:r>
+    </w:p>
+  </w:footnote>
+  <w:footnote w:type="continuationSeparator" w:id="0">
+    <w:p>
+      <w:pPr>
+        <w:spacing w:after="0" w:line="240" w:lineRule="auto"/>
+      </w:pPr>
+      <w:r>
+        <w:continuationSeparator/>
+      </w:r>
+    </w:p>
+  </w:footnote>
+</w:footnotes>
 </file>
 
 <file path=word/styles.xml><?xml version="1.0" encoding="utf-8"?>
@@ -2654,6 +2854,50 @@
         <w:insideV w:val="single" w:sz="4" w:space="0" w:color="auto"/>
       </w:tblBorders>
     </w:tblPr>
+  </w:style>
+  <w:style w:type="paragraph" w:styleId="Cabealho">
+    <w:name w:val="header"/>
+    <w:basedOn w:val="Normal"/>
+    <w:link w:val="CabealhoChar"/>
+    <w:uiPriority w:val="99"/>
+    <w:unhideWhenUsed/>
+    <w:rsid w:val="008F5E49"/>
+    <w:pPr>
+      <w:tabs>
+        <w:tab w:val="center" w:pos="4252"/>
+        <w:tab w:val="right" w:pos="8504"/>
+      </w:tabs>
+      <w:spacing w:after="0" w:line="240" w:lineRule="auto"/>
+    </w:pPr>
+  </w:style>
+  <w:style w:type="character" w:customStyle="1" w:styleId="CabealhoChar">
+    <w:name w:val="Cabeçalho Char"/>
+    <w:basedOn w:val="Fontepargpadro"/>
+    <w:link w:val="Cabealho"/>
+    <w:uiPriority w:val="99"/>
+    <w:rsid w:val="008F5E49"/>
+  </w:style>
+  <w:style w:type="paragraph" w:styleId="Rodap">
+    <w:name w:val="footer"/>
+    <w:basedOn w:val="Normal"/>
+    <w:link w:val="RodapChar"/>
+    <w:uiPriority w:val="99"/>
+    <w:unhideWhenUsed/>
+    <w:rsid w:val="008F5E49"/>
+    <w:pPr>
+      <w:tabs>
+        <w:tab w:val="center" w:pos="4252"/>
+        <w:tab w:val="right" w:pos="8504"/>
+      </w:tabs>
+      <w:spacing w:after="0" w:line="240" w:lineRule="auto"/>
+    </w:pPr>
+  </w:style>
+  <w:style w:type="character" w:customStyle="1" w:styleId="RodapChar">
+    <w:name w:val="Rodapé Char"/>
+    <w:basedOn w:val="Fontepargpadro"/>
+    <w:link w:val="Rodap"/>
+    <w:uiPriority w:val="99"/>
+    <w:rsid w:val="008F5E49"/>
   </w:style>
 </w:styles>
 </file>
@@ -2864,6 +3108,50 @@
         <w:insideV w:val="single" w:sz="4" w:space="0" w:color="auto"/>
       </w:tblBorders>
     </w:tblPr>
+  </w:style>
+  <w:style w:type="paragraph" w:styleId="Cabealho">
+    <w:name w:val="header"/>
+    <w:basedOn w:val="Normal"/>
+    <w:link w:val="CabealhoChar"/>
+    <w:uiPriority w:val="99"/>
+    <w:unhideWhenUsed/>
+    <w:rsid w:val="008F5E49"/>
+    <w:pPr>
+      <w:tabs>
+        <w:tab w:val="center" w:pos="4252"/>
+        <w:tab w:val="right" w:pos="8504"/>
+      </w:tabs>
+      <w:spacing w:after="0" w:line="240" w:lineRule="auto"/>
+    </w:pPr>
+  </w:style>
+  <w:style w:type="character" w:customStyle="1" w:styleId="CabealhoChar">
+    <w:name w:val="Cabeçalho Char"/>
+    <w:basedOn w:val="Fontepargpadro"/>
+    <w:link w:val="Cabealho"/>
+    <w:uiPriority w:val="99"/>
+    <w:rsid w:val="008F5E49"/>
+  </w:style>
+  <w:style w:type="paragraph" w:styleId="Rodap">
+    <w:name w:val="footer"/>
+    <w:basedOn w:val="Normal"/>
+    <w:link w:val="RodapChar"/>
+    <w:uiPriority w:val="99"/>
+    <w:unhideWhenUsed/>
+    <w:rsid w:val="008F5E49"/>
+    <w:pPr>
+      <w:tabs>
+        <w:tab w:val="center" w:pos="4252"/>
+        <w:tab w:val="right" w:pos="8504"/>
+      </w:tabs>
+      <w:spacing w:after="0" w:line="240" w:lineRule="auto"/>
+    </w:pPr>
+  </w:style>
+  <w:style w:type="character" w:customStyle="1" w:styleId="RodapChar">
+    <w:name w:val="Rodapé Char"/>
+    <w:basedOn w:val="Fontepargpadro"/>
+    <w:link w:val="Rodap"/>
+    <w:uiPriority w:val="99"/>
+    <w:rsid w:val="008F5E49"/>
   </w:style>
 </w:styles>
 </file>
@@ -3158,7 +3446,7 @@
 </file>
 
 <file path=customXml/itemProps1.xml><?xml version="1.0" encoding="utf-8"?>
-<ds:datastoreItem xmlns:ds="http://schemas.openxmlformats.org/officeDocument/2006/customXml" ds:itemID="{9F826309-7F9D-4FDF-8C6E-2672C44B149C}">
+<ds:datastoreItem xmlns:ds="http://schemas.openxmlformats.org/officeDocument/2006/customXml" ds:itemID="{69A75511-0C66-484D-8426-0C11D0E832F5}">
   <ds:schemaRefs>
     <ds:schemaRef ds:uri="http://schemas.openxmlformats.org/officeDocument/2006/bibliography"/>
   </ds:schemaRefs>

</xml_diff>